<commit_message>
add clases que me permitan almacenar las compras de lugares a visitar
</commit_message>
<xml_diff>
--- a/Guía y Rúbirca de Evaluación_ESTRUCTURAS 2024-01.docx
+++ b/Guía y Rúbirca de Evaluación_ESTRUCTURAS 2024-01.docx
@@ -497,31 +497,60 @@
                 <w:szCs w:val="22"/>
               </w:rPr>
             </w:pPr>
-          </w:p>
-        </w:tc>
-      </w:tr>
-      <w:tr>
-        <w:tc>
-          <w:tcPr>
-            <w:tcW w:w="2830" w:type="dxa"/>
-            <w:vAlign w:val="center"/>
-          </w:tcPr>
-          <w:p>
-            <w:pPr>
+            <w:r>
               <w:rPr>
                 <w:rFonts w:ascii="Arial" w:hAnsi="Arial" w:cs="Arial"/>
                 <w:b/>
                 <w:sz w:val="22"/>
                 <w:szCs w:val="22"/>
               </w:rPr>
-            </w:pPr>
-            <w:r>
+              <w:t>Andrey Felipe Pinto Uribe</w:t>
+            </w:r>
+          </w:p>
+          <w:p>
+            <w:pPr>
+              <w:jc w:val="center"/>
               <w:rPr>
                 <w:rFonts w:ascii="Arial" w:hAnsi="Arial" w:cs="Arial"/>
                 <w:b/>
                 <w:sz w:val="22"/>
                 <w:szCs w:val="22"/>
               </w:rPr>
+            </w:pPr>
+            <w:r>
+              <w:rPr>
+                <w:rFonts w:ascii="Arial" w:hAnsi="Arial" w:cs="Arial"/>
+                <w:b/>
+                <w:sz w:val="22"/>
+                <w:szCs w:val="22"/>
+              </w:rPr>
+              <w:t xml:space="preserve">Elizabeth </w:t>
+            </w:r>
+          </w:p>
+        </w:tc>
+      </w:tr>
+      <w:tr>
+        <w:tc>
+          <w:tcPr>
+            <w:tcW w:w="2830" w:type="dxa"/>
+            <w:vAlign w:val="center"/>
+          </w:tcPr>
+          <w:p>
+            <w:pPr>
+              <w:rPr>
+                <w:rFonts w:ascii="Arial" w:hAnsi="Arial" w:cs="Arial"/>
+                <w:b/>
+                <w:sz w:val="22"/>
+                <w:szCs w:val="22"/>
+              </w:rPr>
+            </w:pPr>
+            <w:r>
+              <w:rPr>
+                <w:rFonts w:ascii="Arial" w:hAnsi="Arial" w:cs="Arial"/>
+                <w:b/>
+                <w:sz w:val="22"/>
+                <w:szCs w:val="22"/>
+              </w:rPr>
               <w:t>Código (s):</w:t>
             </w:r>
           </w:p>
@@ -530,6 +559,46 @@
           <w:tcPr>
             <w:tcW w:w="6565" w:type="dxa"/>
           </w:tcPr>
+          <w:p>
+            <w:pPr>
+              <w:jc w:val="center"/>
+              <w:rPr>
+                <w:rFonts w:ascii="Arial" w:hAnsi="Arial" w:cs="Arial"/>
+                <w:b/>
+                <w:sz w:val="22"/>
+                <w:szCs w:val="22"/>
+              </w:rPr>
+            </w:pPr>
+            <w:r>
+              <w:rPr>
+                <w:rFonts w:ascii="Arial" w:hAnsi="Arial" w:cs="Arial"/>
+                <w:b/>
+                <w:sz w:val="22"/>
+                <w:szCs w:val="22"/>
+              </w:rPr>
+              <w:t>192177</w:t>
+            </w:r>
+          </w:p>
+          <w:p>
+            <w:pPr>
+              <w:jc w:val="center"/>
+              <w:rPr>
+                <w:rFonts w:ascii="Arial" w:hAnsi="Arial" w:cs="Arial"/>
+                <w:b/>
+                <w:sz w:val="22"/>
+                <w:szCs w:val="22"/>
+              </w:rPr>
+            </w:pPr>
+            <w:r>
+              <w:rPr>
+                <w:rFonts w:ascii="Arial" w:hAnsi="Arial" w:cs="Arial"/>
+                <w:b/>
+                <w:sz w:val="22"/>
+                <w:szCs w:val="22"/>
+              </w:rPr>
+              <w:t>1921</w:t>
+            </w:r>
+          </w:p>
           <w:p>
             <w:pPr>
               <w:jc w:val="center"/>
@@ -2724,14 +2793,14 @@
               <w:rPr>
                 <w:rFonts w:ascii="Arial" w:hAnsi="Arial" w:cs="Arial"/>
               </w:rPr>
-              <w:t xml:space="preserve">Construye Matrices Y Arreglos Para Dar Solución A Problemas Informáticos Relacionados Con </w:t>
+              <w:t xml:space="preserve">Construye Matrices Y Arreglos Para Dar Solución A </w:t>
             </w:r>
             <w:r>
               <w:rPr>
                 <w:rFonts w:ascii="Arial" w:hAnsi="Arial" w:cs="Arial"/>
               </w:rPr>
               <w:lastRenderedPageBreak/>
-              <w:t>El Contexto</w:t>
+              <w:t>Problemas Informáticos Relacionados Con El Contexto</w:t>
             </w:r>
             <w:r>
               <w:rPr>
@@ -4015,7 +4084,16 @@
                 <w:sz w:val="16"/>
                 <w:szCs w:val="16"/>
               </w:rPr>
-              <w:t>al momento de implementar algoritmos de búsqueda y ordenación.</w:t>
+              <w:t xml:space="preserve">al momento de implementar </w:t>
+            </w:r>
+            <w:r>
+              <w:rPr>
+                <w:rFonts w:ascii="Arial" w:hAnsi="Arial" w:cs="Arial"/>
+                <w:sz w:val="16"/>
+                <w:szCs w:val="16"/>
+              </w:rPr>
+              <w:lastRenderedPageBreak/>
+              <w:t>algoritmos de búsqueda y ordenación.</w:t>
             </w:r>
           </w:p>
         </w:tc>
@@ -4042,6 +4120,7 @@
                 <w:sz w:val="16"/>
                 <w:szCs w:val="16"/>
               </w:rPr>
+              <w:lastRenderedPageBreak/>
               <w:t>L</w:t>
             </w:r>
             <w:r>
@@ -4098,7 +4177,7 @@
                 <w:sz w:val="16"/>
                 <w:szCs w:val="16"/>
               </w:rPr>
-              <w:t xml:space="preserve">al momento de implementar algoritmos de búsqueda y ordenación, pero falto ser más eficientes en el </w:t>
+              <w:t xml:space="preserve">al momento de implementar </w:t>
             </w:r>
             <w:r>
               <w:rPr>
@@ -4107,7 +4186,7 @@
                 <w:szCs w:val="16"/>
               </w:rPr>
               <w:lastRenderedPageBreak/>
-              <w:t>uso de recursos del sistema como la memoria del pc.</w:t>
+              <w:t>algoritmos de búsqueda y ordenación, pero falto ser más eficientes en el uso de recursos del sistema como la memoria del pc.</w:t>
             </w:r>
           </w:p>
         </w:tc>
@@ -4191,7 +4270,16 @@
                 <w:sz w:val="16"/>
                 <w:szCs w:val="16"/>
               </w:rPr>
-              <w:t>al momento de implementar algoritmos de búsqueda y ordenación, siendo eficientes en el uso de recursos del sistema como la memoria del pc.</w:t>
+              <w:t xml:space="preserve">al momento de implementar algoritmos de búsqueda y ordenación, siendo eficientes en el uso </w:t>
+            </w:r>
+            <w:r>
+              <w:rPr>
+                <w:rFonts w:ascii="Arial" w:hAnsi="Arial" w:cs="Arial"/>
+                <w:sz w:val="16"/>
+                <w:szCs w:val="16"/>
+              </w:rPr>
+              <w:lastRenderedPageBreak/>
+              <w:t>de recursos del sistema como la memoria del pc.</w:t>
             </w:r>
           </w:p>
         </w:tc>
@@ -6929,17 +7017,20 @@
         <w:jc w:val="both"/>
         <w:rPr>
           <w:rFonts w:ascii="Arial" w:hAnsi="Arial" w:cs="Arial"/>
-        </w:rPr>
-      </w:pPr>
-      <w:r>
-        <w:rPr>
-          <w:rFonts w:ascii="Arial" w:hAnsi="Arial" w:cs="Arial"/>
+          <w:highlight w:val="green"/>
+        </w:rPr>
+      </w:pPr>
+      <w:r>
+        <w:rPr>
+          <w:rFonts w:ascii="Arial" w:hAnsi="Arial" w:cs="Arial"/>
+          <w:highlight w:val="green"/>
         </w:rPr>
         <w:t>Dia de la semana y escenario</w:t>
       </w:r>
       <w:r>
         <w:rPr>
           <w:rFonts w:ascii="Arial" w:hAnsi="Arial" w:cs="Arial"/>
+          <w:highlight w:val="green"/>
         </w:rPr>
         <w:t xml:space="preserve"> más y menos visitado.</w:t>
       </w:r>
@@ -7011,7 +7102,22 @@
         <w:rPr>
           <w:rFonts w:ascii="Arial" w:hAnsi="Arial" w:cs="Arial"/>
         </w:rPr>
-        <w:t>los ocañeros compren una entrada, al comprar una entrada se debe almacenar en una lista simple los siguientes datos: documento, nombre, fecha de nacimiento y lugar que desea visitar</w:t>
+        <w:t xml:space="preserve">los ocañeros compren una entrada, al comprar una entrada se debe almacenar en una </w:t>
+      </w:r>
+      <w:r>
+        <w:rPr>
+          <w:rFonts w:ascii="Arial" w:hAnsi="Arial" w:cs="Arial"/>
+          <w:b/>
+          <w:bCs/>
+          <w:color w:val="FF0000"/>
+        </w:rPr>
+        <w:t xml:space="preserve">lista simple </w:t>
+      </w:r>
+      <w:r>
+        <w:rPr>
+          <w:rFonts w:ascii="Arial" w:hAnsi="Arial" w:cs="Arial"/>
+        </w:rPr>
+        <w:t>los siguientes datos: documento, nombre, fecha de nacimiento y lugar que desea visitar</w:t>
       </w:r>
       <w:r>
         <w:rPr>
@@ -7023,8 +7129,32 @@
         <w:rPr>
           <w:rFonts w:ascii="Arial" w:hAnsi="Arial" w:cs="Arial"/>
         </w:rPr>
-        <w:t xml:space="preserve">, tenga presente que un menor de edad no puede entrar a la piscina olímpica. </w:t>
-      </w:r>
+        <w:t>,</w:t>
+      </w:r>
+      <w:r>
+        <w:rPr>
+          <w:rFonts w:ascii="Arial" w:hAnsi="Arial" w:cs="Arial"/>
+        </w:rPr>
+        <w:t xml:space="preserve"> </w:t>
+      </w:r>
+      <w:r>
+        <w:rPr>
+          <w:rFonts w:ascii="Arial" w:hAnsi="Arial" w:cs="Arial"/>
+        </w:rPr>
+        <w:t xml:space="preserve">tenga presente que un menor de edad no puede entrar a la piscina olímpica. </w:t>
+      </w:r>
+    </w:p>
+    <w:p>
+      <w:pPr>
+        <w:pStyle w:val="Textoindependiente"/>
+        <w:tabs>
+          <w:tab w:val="left" w:pos="426"/>
+        </w:tabs>
+        <w:jc w:val="both"/>
+        <w:rPr>
+          <w:rFonts w:ascii="Arial" w:hAnsi="Arial" w:cs="Arial"/>
+        </w:rPr>
+      </w:pPr>
     </w:p>
     <w:p>
       <w:pPr>
@@ -7089,14 +7219,20 @@
         <w:rPr>
           <w:rFonts w:ascii="Arial" w:hAnsi="Arial" w:cs="Arial"/>
         </w:rPr>
-        <w:t xml:space="preserve">Decir cuantas persona de las que compraron entrada son adultos </w:t>
+        <w:t>Decir cuantas persona de las que compraron entrada son adultos mayores</w:t>
+      </w:r>
+      <w:r>
+        <w:rPr>
+          <w:rFonts w:ascii="Arial" w:hAnsi="Arial" w:cs="Arial"/>
+        </w:rPr>
+        <w:t xml:space="preserve"> </w:t>
       </w:r>
       <w:proofErr w:type="gramStart"/>
       <w:r>
         <w:rPr>
           <w:rFonts w:ascii="Arial" w:hAnsi="Arial" w:cs="Arial"/>
         </w:rPr>
-        <w:t>mayores( &gt;</w:t>
+        <w:t>( &gt;</w:t>
       </w:r>
       <w:proofErr w:type="gramEnd"/>
       <w:r>
@@ -7149,14 +7285,12 @@
         </w:rPr>
         <w:t xml:space="preserve">Escenario con </w:t>
       </w:r>
-      <w:proofErr w:type="spellStart"/>
-      <w:r>
-        <w:rPr>
-          <w:rFonts w:ascii="Arial" w:hAnsi="Arial" w:cs="Arial"/>
-        </w:rPr>
-        <w:t>mas</w:t>
-      </w:r>
-      <w:proofErr w:type="spellEnd"/>
+      <w:r>
+        <w:rPr>
+          <w:rFonts w:ascii="Arial" w:hAnsi="Arial" w:cs="Arial"/>
+        </w:rPr>
+        <w:t>más</w:t>
+      </w:r>
       <w:r>
         <w:rPr>
           <w:rFonts w:ascii="Arial" w:hAnsi="Arial" w:cs="Arial"/>

</xml_diff>

<commit_message>
modificación de la rubrica
</commit_message>
<xml_diff>
--- a/Guía y Rúbirca de Evaluación_ESTRUCTURAS 2024-01.docx
+++ b/Guía y Rúbirca de Evaluación_ESTRUCTURAS 2024-01.docx
@@ -1,6 +1,6 @@
 
 <file path=word/document.xml><?xml version="1.0" encoding="utf-8"?>
-<w:document xmlns:wpc="http://schemas.microsoft.com/office/word/2010/wordprocessingCanvas" xmlns:cx="http://schemas.microsoft.com/office/drawing/2014/chartex" xmlns:cx1="http://schemas.microsoft.com/office/drawing/2015/9/8/chartex" xmlns:cx2="http://schemas.microsoft.com/office/drawing/2015/10/21/chartex" xmlns:cx3="http://schemas.microsoft.com/office/drawing/2016/5/9/chartex" xmlns:cx4="http://schemas.microsoft.com/office/drawing/2016/5/10/chartex" xmlns:cx5="http://schemas.microsoft.com/office/drawing/2016/5/11/chartex" xmlns:cx6="http://schemas.microsoft.com/office/drawing/2016/5/12/chartex" xmlns:cx7="http://schemas.microsoft.com/office/drawing/2016/5/13/chartex" xmlns:cx8="http://schemas.microsoft.com/office/drawing/2016/5/14/chartex" xmlns:mc="http://schemas.openxmlformats.org/markup-compatibility/2006" xmlns:aink="http://schemas.microsoft.com/office/drawing/2016/ink" xmlns:am3d="http://schemas.microsoft.com/office/drawing/2017/model3d" xmlns:o="urn:schemas-microsoft-com:office:office" xmlns:r="http://schemas.openxmlformats.org/officeDocument/2006/relationships" xmlns:m="http://schemas.openxmlformats.org/officeDocument/2006/math" xmlns:v="urn:schemas-microsoft-com:vml" xmlns:wp14="http://schemas.microsoft.com/office/word/2010/wordprocessingDrawing" xmlns:wp="http://schemas.openxmlformats.org/drawingml/2006/wordprocessingDrawing" xmlns:w10="urn:schemas-microsoft-com:office:word" xmlns:w="http://schemas.openxmlformats.org/wordprocessingml/2006/main" xmlns:w14="http://schemas.microsoft.com/office/word/2010/wordml" xmlns:w15="http://schemas.microsoft.com/office/word/2012/wordml" xmlns:w16cex="http://schemas.microsoft.com/office/word/2018/wordml/cex" xmlns:w16cid="http://schemas.microsoft.com/office/word/2016/wordml/cid" xmlns:w16="http://schemas.microsoft.com/office/word/2018/wordml" xmlns:w16sdtdh="http://schemas.microsoft.com/office/word/2020/wordml/sdtdatahash" xmlns:w16se="http://schemas.microsoft.com/office/word/2015/wordml/symex" xmlns:wpg="http://schemas.microsoft.com/office/word/2010/wordprocessingGroup" xmlns:wpi="http://schemas.microsoft.com/office/word/2010/wordprocessingInk" xmlns:wne="http://schemas.microsoft.com/office/word/2006/wordml" xmlns:wps="http://schemas.microsoft.com/office/word/2010/wordprocessingShape" mc:Ignorable="w14 w15 w16se w16cid w16 w16cex w16sdtdh wp14">
+<w:document xmlns:wpc="http://schemas.microsoft.com/office/word/2010/wordprocessingCanvas" xmlns:cx="http://schemas.microsoft.com/office/drawing/2014/chartex" xmlns:mc="http://schemas.openxmlformats.org/markup-compatibility/2006" xmlns:o="urn:schemas-microsoft-com:office:office" xmlns:r="http://schemas.openxmlformats.org/officeDocument/2006/relationships" xmlns:m="http://schemas.openxmlformats.org/officeDocument/2006/math" xmlns:v="urn:schemas-microsoft-com:vml" xmlns:wp14="http://schemas.microsoft.com/office/word/2010/wordprocessingDrawing" xmlns:wp="http://schemas.openxmlformats.org/drawingml/2006/wordprocessingDrawing" xmlns:w10="urn:schemas-microsoft-com:office:word" xmlns:w="http://schemas.openxmlformats.org/wordprocessingml/2006/main" xmlns:w14="http://schemas.microsoft.com/office/word/2010/wordml" xmlns:w15="http://schemas.microsoft.com/office/word/2012/wordml" xmlns:w16se="http://schemas.microsoft.com/office/word/2015/wordml/symex" xmlns:wpg="http://schemas.microsoft.com/office/word/2010/wordprocessingGroup" xmlns:wpi="http://schemas.microsoft.com/office/word/2010/wordprocessingInk" xmlns:wne="http://schemas.microsoft.com/office/word/2006/wordml" xmlns:wps="http://schemas.microsoft.com/office/word/2010/wordprocessingShape" mc:Ignorable="w14 w15 w16se wp14">
   <w:body>
     <w:p>
       <w:pPr>
@@ -497,6 +497,7 @@
                 <w:szCs w:val="22"/>
               </w:rPr>
             </w:pPr>
+            <w:proofErr w:type="spellStart"/>
             <w:r>
               <w:rPr>
                 <w:rFonts w:ascii="Arial" w:hAnsi="Arial" w:cs="Arial"/>
@@ -504,7 +505,17 @@
                 <w:sz w:val="22"/>
                 <w:szCs w:val="22"/>
               </w:rPr>
-              <w:t>Andrey Felipe Pinto Uribe</w:t>
+              <w:t>Andrey</w:t>
+            </w:r>
+            <w:proofErr w:type="spellEnd"/>
+            <w:r>
+              <w:rPr>
+                <w:rFonts w:ascii="Arial" w:hAnsi="Arial" w:cs="Arial"/>
+                <w:b/>
+                <w:sz w:val="22"/>
+                <w:szCs w:val="22"/>
+              </w:rPr>
+              <w:t xml:space="preserve"> Felipe Pinto Uribe</w:t>
             </w:r>
           </w:p>
           <w:p>
@@ -1745,8 +1756,18 @@
                 <w:sz w:val="18"/>
                 <w:szCs w:val="18"/>
               </w:rPr>
-              <w:t>Tarea Univirtual</w:t>
-            </w:r>
+              <w:t xml:space="preserve">Tarea </w:t>
+            </w:r>
+            <w:proofErr w:type="spellStart"/>
+            <w:r>
+              <w:rPr>
+                <w:rFonts w:ascii="Arial" w:hAnsi="Arial" w:cs="Arial"/>
+                <w:sz w:val="18"/>
+                <w:szCs w:val="18"/>
+              </w:rPr>
+              <w:t>Univirtual</w:t>
+            </w:r>
+            <w:proofErr w:type="spellEnd"/>
           </w:p>
         </w:tc>
         <w:tc>
@@ -2906,7 +2927,25 @@
                 <w:sz w:val="18"/>
                 <w:szCs w:val="24"/>
               </w:rPr>
-              <w:t>(Evaluación sumativa)</w:t>
+              <w:t xml:space="preserve">(Evaluación </w:t>
+            </w:r>
+            <w:proofErr w:type="spellStart"/>
+            <w:r>
+              <w:rPr>
+                <w:rFonts w:ascii="Arial" w:hAnsi="Arial" w:cs="Arial"/>
+                <w:sz w:val="18"/>
+                <w:szCs w:val="24"/>
+              </w:rPr>
+              <w:t>sumativa</w:t>
+            </w:r>
+            <w:proofErr w:type="spellEnd"/>
+            <w:r>
+              <w:rPr>
+                <w:rFonts w:ascii="Arial" w:hAnsi="Arial" w:cs="Arial"/>
+                <w:sz w:val="18"/>
+                <w:szCs w:val="24"/>
+              </w:rPr>
+              <w:t>)</w:t>
             </w:r>
           </w:p>
         </w:tc>
@@ -5529,7 +5568,23 @@
           <w:rFonts w:ascii="Arial" w:hAnsi="Arial" w:cs="Arial"/>
           <w:color w:val="212121"/>
         </w:rPr>
-        <w:t>la Uvirtual, hasta las</w:t>
+        <w:t xml:space="preserve">la </w:t>
+      </w:r>
+      <w:proofErr w:type="spellStart"/>
+      <w:r>
+        <w:rPr>
+          <w:rFonts w:ascii="Arial" w:hAnsi="Arial" w:cs="Arial"/>
+          <w:color w:val="212121"/>
+        </w:rPr>
+        <w:t>Uvirtual</w:t>
+      </w:r>
+      <w:proofErr w:type="spellEnd"/>
+      <w:r>
+        <w:rPr>
+          <w:rFonts w:ascii="Arial" w:hAnsi="Arial" w:cs="Arial"/>
+          <w:color w:val="212121"/>
+        </w:rPr>
+        <w:t>, hasta las</w:t>
       </w:r>
       <w:r>
         <w:rPr>
@@ -6798,15 +6853,41 @@
         <w:jc w:val="both"/>
         <w:rPr>
           <w:rFonts w:ascii="Arial" w:hAnsi="Arial" w:cs="Arial"/>
-          <w:highlight w:val="yellow"/>
-        </w:rPr>
-      </w:pPr>
-      <w:r>
-        <w:rPr>
-          <w:rFonts w:ascii="Arial" w:hAnsi="Arial" w:cs="Arial"/>
-          <w:highlight w:val="yellow"/>
-        </w:rPr>
-        <w:t>Escenario mas visitado por los ocañeros durante toda la semana.</w:t>
+        </w:rPr>
+      </w:pPr>
+      <w:r>
+        <w:rPr>
+          <w:rFonts w:ascii="Arial" w:hAnsi="Arial" w:cs="Arial"/>
+        </w:rPr>
+        <w:t xml:space="preserve">Escenario </w:t>
+      </w:r>
+      <w:proofErr w:type="spellStart"/>
+      <w:r>
+        <w:rPr>
+          <w:rFonts w:ascii="Arial" w:hAnsi="Arial" w:cs="Arial"/>
+        </w:rPr>
+        <w:t>mas</w:t>
+      </w:r>
+      <w:proofErr w:type="spellEnd"/>
+      <w:r>
+        <w:rPr>
+          <w:rFonts w:ascii="Arial" w:hAnsi="Arial" w:cs="Arial"/>
+        </w:rPr>
+        <w:t xml:space="preserve"> visitado por los </w:t>
+      </w:r>
+      <w:proofErr w:type="spellStart"/>
+      <w:r>
+        <w:rPr>
+          <w:rFonts w:ascii="Arial" w:hAnsi="Arial" w:cs="Arial"/>
+        </w:rPr>
+        <w:t>ocañeros</w:t>
+      </w:r>
+      <w:proofErr w:type="spellEnd"/>
+      <w:r>
+        <w:rPr>
+          <w:rFonts w:ascii="Arial" w:hAnsi="Arial" w:cs="Arial"/>
+        </w:rPr>
+        <w:t xml:space="preserve"> durante toda la semana.</w:t>
       </w:r>
     </w:p>
     <w:p>
@@ -6822,15 +6903,27 @@
         <w:jc w:val="both"/>
         <w:rPr>
           <w:rFonts w:ascii="Arial" w:hAnsi="Arial" w:cs="Arial"/>
-          <w:highlight w:val="yellow"/>
-        </w:rPr>
-      </w:pPr>
-      <w:r>
-        <w:rPr>
-          <w:rFonts w:ascii="Arial" w:hAnsi="Arial" w:cs="Arial"/>
-          <w:highlight w:val="yellow"/>
-        </w:rPr>
-        <w:t>Que día es mas visitado el estadio</w:t>
+        </w:rPr>
+      </w:pPr>
+      <w:r>
+        <w:rPr>
+          <w:rFonts w:ascii="Arial" w:hAnsi="Arial" w:cs="Arial"/>
+        </w:rPr>
+        <w:t xml:space="preserve">Que día es </w:t>
+      </w:r>
+      <w:proofErr w:type="spellStart"/>
+      <w:r>
+        <w:rPr>
+          <w:rFonts w:ascii="Arial" w:hAnsi="Arial" w:cs="Arial"/>
+        </w:rPr>
+        <w:t>mas</w:t>
+      </w:r>
+      <w:proofErr w:type="spellEnd"/>
+      <w:r>
+        <w:rPr>
+          <w:rFonts w:ascii="Arial" w:hAnsi="Arial" w:cs="Arial"/>
+        </w:rPr>
+        <w:t xml:space="preserve"> visitado el estadio</w:t>
       </w:r>
     </w:p>
     <w:p>
@@ -6846,15 +6939,27 @@
         <w:jc w:val="both"/>
         <w:rPr>
           <w:rFonts w:ascii="Arial" w:hAnsi="Arial" w:cs="Arial"/>
-          <w:highlight w:val="yellow"/>
-        </w:rPr>
-      </w:pPr>
-      <w:r>
-        <w:rPr>
-          <w:rFonts w:ascii="Arial" w:hAnsi="Arial" w:cs="Arial"/>
-          <w:highlight w:val="yellow"/>
-        </w:rPr>
-        <w:t>Escenario menos visitado por los ocañeros durante toda la semana.</w:t>
+        </w:rPr>
+      </w:pPr>
+      <w:r>
+        <w:rPr>
+          <w:rFonts w:ascii="Arial" w:hAnsi="Arial" w:cs="Arial"/>
+        </w:rPr>
+        <w:t xml:space="preserve">Escenario menos visitado por los </w:t>
+      </w:r>
+      <w:proofErr w:type="spellStart"/>
+      <w:r>
+        <w:rPr>
+          <w:rFonts w:ascii="Arial" w:hAnsi="Arial" w:cs="Arial"/>
+        </w:rPr>
+        <w:t>ocañeros</w:t>
+      </w:r>
+      <w:proofErr w:type="spellEnd"/>
+      <w:r>
+        <w:rPr>
+          <w:rFonts w:ascii="Arial" w:hAnsi="Arial" w:cs="Arial"/>
+        </w:rPr>
+        <w:t xml:space="preserve"> durante toda la semana.</w:t>
       </w:r>
     </w:p>
     <w:p>
@@ -6870,13 +6975,11 @@
         <w:jc w:val="both"/>
         <w:rPr>
           <w:rFonts w:ascii="Arial" w:hAnsi="Arial" w:cs="Arial"/>
-          <w:highlight w:val="yellow"/>
-        </w:rPr>
-      </w:pPr>
-      <w:r>
-        <w:rPr>
-          <w:rFonts w:ascii="Arial" w:hAnsi="Arial" w:cs="Arial"/>
-          <w:highlight w:val="yellow"/>
+        </w:rPr>
+      </w:pPr>
+      <w:r>
+        <w:rPr>
+          <w:rFonts w:ascii="Arial" w:hAnsi="Arial" w:cs="Arial"/>
         </w:rPr>
         <w:t>Total, de personas que visitan todos los escenarios durante la semana.</w:t>
       </w:r>
@@ -6894,27 +6997,23 @@
         <w:jc w:val="both"/>
         <w:rPr>
           <w:rFonts w:ascii="Arial" w:hAnsi="Arial" w:cs="Arial"/>
-          <w:highlight w:val="yellow"/>
-        </w:rPr>
-      </w:pPr>
-      <w:r>
-        <w:rPr>
-          <w:rFonts w:ascii="Arial" w:hAnsi="Arial" w:cs="Arial"/>
-          <w:highlight w:val="yellow"/>
+        </w:rPr>
+      </w:pPr>
+      <w:r>
+        <w:rPr>
+          <w:rFonts w:ascii="Arial" w:hAnsi="Arial" w:cs="Arial"/>
         </w:rPr>
         <w:t xml:space="preserve">Promedio de </w:t>
       </w:r>
       <w:r>
         <w:rPr>
           <w:rFonts w:ascii="Arial" w:hAnsi="Arial" w:cs="Arial"/>
-          <w:highlight w:val="yellow"/>
         </w:rPr>
         <w:t>visitantes</w:t>
       </w:r>
       <w:r>
         <w:rPr>
           <w:rFonts w:ascii="Arial" w:hAnsi="Arial" w:cs="Arial"/>
-          <w:highlight w:val="yellow"/>
         </w:rPr>
         <w:t xml:space="preserve"> en la semana</w:t>
       </w:r>
@@ -6932,76 +7031,73 @@
         <w:jc w:val="both"/>
         <w:rPr>
           <w:rFonts w:ascii="Arial" w:hAnsi="Arial" w:cs="Arial"/>
-          <w:highlight w:val="yellow"/>
-        </w:rPr>
-      </w:pPr>
-      <w:r>
-        <w:rPr>
-          <w:rFonts w:ascii="Arial" w:hAnsi="Arial" w:cs="Arial"/>
-          <w:highlight w:val="yellow"/>
-        </w:rPr>
-        <w:t xml:space="preserve">Dia de la semana que </w:t>
-      </w:r>
-      <w:r>
-        <w:rPr>
-          <w:rFonts w:ascii="Arial" w:hAnsi="Arial" w:cs="Arial"/>
-          <w:highlight w:val="yellow"/>
+        </w:rPr>
+      </w:pPr>
+      <w:proofErr w:type="spellStart"/>
+      <w:r>
+        <w:rPr>
+          <w:rFonts w:ascii="Arial" w:hAnsi="Arial" w:cs="Arial"/>
+        </w:rPr>
+        <w:t>Dia</w:t>
+      </w:r>
+      <w:proofErr w:type="spellEnd"/>
+      <w:r>
+        <w:rPr>
+          <w:rFonts w:ascii="Arial" w:hAnsi="Arial" w:cs="Arial"/>
+        </w:rPr>
+        <w:t xml:space="preserve"> de la semana que </w:t>
+      </w:r>
+      <w:r>
+        <w:rPr>
+          <w:rFonts w:ascii="Arial" w:hAnsi="Arial" w:cs="Arial"/>
         </w:rPr>
         <w:t>más</w:t>
       </w:r>
       <w:r>
         <w:rPr>
           <w:rFonts w:ascii="Arial" w:hAnsi="Arial" w:cs="Arial"/>
-          <w:highlight w:val="yellow"/>
         </w:rPr>
         <w:t xml:space="preserve"> </w:t>
       </w:r>
       <w:r>
         <w:rPr>
           <w:rFonts w:ascii="Arial" w:hAnsi="Arial" w:cs="Arial"/>
-          <w:highlight w:val="yellow"/>
         </w:rPr>
         <w:t>tiene visitantes</w:t>
       </w:r>
       <w:r>
         <w:rPr>
           <w:rFonts w:ascii="Arial" w:hAnsi="Arial" w:cs="Arial"/>
-          <w:highlight w:val="yellow"/>
         </w:rPr>
         <w:t xml:space="preserve"> </w:t>
       </w:r>
       <w:r>
         <w:rPr>
           <w:rFonts w:ascii="Arial" w:hAnsi="Arial" w:cs="Arial"/>
-          <w:highlight w:val="yellow"/>
         </w:rPr>
         <w:t>y</w:t>
       </w:r>
       <w:r>
         <w:rPr>
           <w:rFonts w:ascii="Arial" w:hAnsi="Arial" w:cs="Arial"/>
-          <w:highlight w:val="yellow"/>
         </w:rPr>
         <w:t xml:space="preserve"> día que </w:t>
       </w:r>
       <w:r>
         <w:rPr>
           <w:rFonts w:ascii="Arial" w:hAnsi="Arial" w:cs="Arial"/>
-          <w:highlight w:val="yellow"/>
         </w:rPr>
         <w:t>menos</w:t>
       </w:r>
       <w:r>
         <w:rPr>
           <w:rFonts w:ascii="Arial" w:hAnsi="Arial" w:cs="Arial"/>
-          <w:highlight w:val="yellow"/>
         </w:rPr>
         <w:t xml:space="preserve"> </w:t>
       </w:r>
       <w:r>
         <w:rPr>
           <w:rFonts w:ascii="Arial" w:hAnsi="Arial" w:cs="Arial"/>
-          <w:highlight w:val="yellow"/>
         </w:rPr>
         <w:t>visitantes tiene</w:t>
       </w:r>
@@ -7019,20 +7115,25 @@
         <w:jc w:val="both"/>
         <w:rPr>
           <w:rFonts w:ascii="Arial" w:hAnsi="Arial" w:cs="Arial"/>
-          <w:highlight w:val="yellow"/>
-        </w:rPr>
-      </w:pPr>
-      <w:r>
-        <w:rPr>
-          <w:rFonts w:ascii="Arial" w:hAnsi="Arial" w:cs="Arial"/>
-          <w:highlight w:val="yellow"/>
-        </w:rPr>
-        <w:t>Dia de la semana y escenario</w:t>
-      </w:r>
-      <w:r>
-        <w:rPr>
-          <w:rFonts w:ascii="Arial" w:hAnsi="Arial" w:cs="Arial"/>
-          <w:highlight w:val="yellow"/>
+        </w:rPr>
+      </w:pPr>
+      <w:proofErr w:type="spellStart"/>
+      <w:r>
+        <w:rPr>
+          <w:rFonts w:ascii="Arial" w:hAnsi="Arial" w:cs="Arial"/>
+        </w:rPr>
+        <w:t>Dia</w:t>
+      </w:r>
+      <w:proofErr w:type="spellEnd"/>
+      <w:r>
+        <w:rPr>
+          <w:rFonts w:ascii="Arial" w:hAnsi="Arial" w:cs="Arial"/>
+        </w:rPr>
+        <w:t xml:space="preserve"> de la semana y escenario</w:t>
+      </w:r>
+      <w:r>
+        <w:rPr>
+          <w:rFonts w:ascii="Arial" w:hAnsi="Arial" w:cs="Arial"/>
         </w:rPr>
         <w:t xml:space="preserve"> más y menos visitado.</w:t>
       </w:r>
@@ -7104,14 +7205,26 @@
         <w:rPr>
           <w:rFonts w:ascii="Arial" w:hAnsi="Arial" w:cs="Arial"/>
         </w:rPr>
-        <w:t xml:space="preserve">los ocañeros compren una entrada, al comprar una entrada se debe almacenar en una </w:t>
-      </w:r>
-      <w:r>
-        <w:rPr>
-          <w:rFonts w:ascii="Arial" w:hAnsi="Arial" w:cs="Arial"/>
-          <w:b/>
-          <w:bCs/>
-          <w:color w:val="FF0000"/>
+        <w:t xml:space="preserve">los </w:t>
+      </w:r>
+      <w:proofErr w:type="spellStart"/>
+      <w:r>
+        <w:rPr>
+          <w:rFonts w:ascii="Arial" w:hAnsi="Arial" w:cs="Arial"/>
+        </w:rPr>
+        <w:t>ocañeros</w:t>
+      </w:r>
+      <w:proofErr w:type="spellEnd"/>
+      <w:r>
+        <w:rPr>
+          <w:rFonts w:ascii="Arial" w:hAnsi="Arial" w:cs="Arial"/>
+        </w:rPr>
+        <w:t xml:space="preserve"> compren una entrada, al comprar una entrada se debe almacenar en una </w:t>
+      </w:r>
+      <w:r>
+        <w:rPr>
+          <w:rFonts w:ascii="Arial" w:hAnsi="Arial" w:cs="Arial"/>
+          <w:bCs/>
         </w:rPr>
         <w:t xml:space="preserve">lista simple </w:t>
       </w:r>
@@ -7171,13 +7284,11 @@
         <w:jc w:val="both"/>
         <w:rPr>
           <w:rFonts w:ascii="Arial" w:hAnsi="Arial" w:cs="Arial"/>
-          <w:highlight w:val="yellow"/>
-        </w:rPr>
-      </w:pPr>
-      <w:r>
-        <w:rPr>
-          <w:rFonts w:ascii="Arial" w:hAnsi="Arial" w:cs="Arial"/>
-          <w:highlight w:val="yellow"/>
+        </w:rPr>
+      </w:pPr>
+      <w:r>
+        <w:rPr>
+          <w:rFonts w:ascii="Arial" w:hAnsi="Arial" w:cs="Arial"/>
         </w:rPr>
         <w:t>Se debe crear una funcionalidad que al dar el nombre del escenario se pueda saber cuántas entradas están vendidas de dicho escenario.</w:t>
       </w:r>
@@ -7195,13 +7306,11 @@
         <w:jc w:val="both"/>
         <w:rPr>
           <w:rFonts w:ascii="Arial" w:hAnsi="Arial" w:cs="Arial"/>
-          <w:highlight w:val="yellow"/>
-        </w:rPr>
-      </w:pPr>
-      <w:r>
-        <w:rPr>
-          <w:rFonts w:ascii="Arial" w:hAnsi="Arial" w:cs="Arial"/>
-          <w:highlight w:val="yellow"/>
+        </w:rPr>
+      </w:pPr>
+      <w:r>
+        <w:rPr>
+          <w:rFonts w:ascii="Arial" w:hAnsi="Arial" w:cs="Arial"/>
         </w:rPr>
         <w:t>Una funcionalidad que al dar clic solicite el documento y decir que entradas tiene compradas.</w:t>
       </w:r>
@@ -7219,29 +7328,45 @@
         <w:jc w:val="both"/>
         <w:rPr>
           <w:rFonts w:ascii="Arial" w:hAnsi="Arial" w:cs="Arial"/>
-          <w:highlight w:val="yellow"/>
-        </w:rPr>
-      </w:pPr>
-      <w:r>
-        <w:rPr>
-          <w:rFonts w:ascii="Arial" w:hAnsi="Arial" w:cs="Arial"/>
-          <w:highlight w:val="yellow"/>
-        </w:rPr>
-        <w:t>Decir cuantas persona de las que compraron entrada son adultos mayores</w:t>
-      </w:r>
-      <w:r>
-        <w:rPr>
-          <w:rFonts w:ascii="Arial" w:hAnsi="Arial" w:cs="Arial"/>
-          <w:highlight w:val="yellow"/>
+        </w:rPr>
+      </w:pPr>
+      <w:r>
+        <w:rPr>
+          <w:rFonts w:ascii="Arial" w:hAnsi="Arial" w:cs="Arial"/>
+        </w:rPr>
+        <w:t xml:space="preserve">Decir </w:t>
+      </w:r>
+      <w:r>
+        <w:rPr>
+          <w:rFonts w:ascii="Arial" w:hAnsi="Arial" w:cs="Arial"/>
+        </w:rPr>
+        <w:t>cuántas</w:t>
+      </w:r>
+      <w:r>
+        <w:rPr>
+          <w:rFonts w:ascii="Arial" w:hAnsi="Arial" w:cs="Arial"/>
+        </w:rPr>
+        <w:t xml:space="preserve"> persona de las que compraron entrada son adultos mayores</w:t>
+      </w:r>
+      <w:r>
+        <w:rPr>
+          <w:rFonts w:ascii="Arial" w:hAnsi="Arial" w:cs="Arial"/>
         </w:rPr>
         <w:t xml:space="preserve"> </w:t>
       </w:r>
-      <w:r>
-        <w:rPr>
-          <w:rFonts w:ascii="Arial" w:hAnsi="Arial" w:cs="Arial"/>
-          <w:highlight w:val="yellow"/>
-        </w:rPr>
-        <w:t>( &gt;65)</w:t>
+      <w:proofErr w:type="gramStart"/>
+      <w:r>
+        <w:rPr>
+          <w:rFonts w:ascii="Arial" w:hAnsi="Arial" w:cs="Arial"/>
+        </w:rPr>
+        <w:t>( &gt;</w:t>
+      </w:r>
+      <w:proofErr w:type="gramEnd"/>
+      <w:r>
+        <w:rPr>
+          <w:rFonts w:ascii="Arial" w:hAnsi="Arial" w:cs="Arial"/>
+        </w:rPr>
+        <w:t>65)</w:t>
       </w:r>
     </w:p>
     <w:p>
@@ -7257,13 +7382,11 @@
         <w:jc w:val="both"/>
         <w:rPr>
           <w:rFonts w:ascii="Arial" w:hAnsi="Arial" w:cs="Arial"/>
-          <w:highlight w:val="yellow"/>
-        </w:rPr>
-      </w:pPr>
-      <w:r>
-        <w:rPr>
-          <w:rFonts w:ascii="Arial" w:hAnsi="Arial" w:cs="Arial"/>
-          <w:highlight w:val="yellow"/>
+        </w:rPr>
+      </w:pPr>
+      <w:r>
+        <w:rPr>
+          <w:rFonts w:ascii="Arial" w:hAnsi="Arial" w:cs="Arial"/>
         </w:rPr>
         <w:t>Cuantos Hombre y cuantas mujeres compraron entrada.</w:t>
       </w:r>
@@ -7281,27 +7404,23 @@
         <w:jc w:val="both"/>
         <w:rPr>
           <w:rFonts w:ascii="Arial" w:hAnsi="Arial" w:cs="Arial"/>
-          <w:highlight w:val="yellow"/>
-        </w:rPr>
-      </w:pPr>
-      <w:r>
-        <w:rPr>
-          <w:rFonts w:ascii="Arial" w:hAnsi="Arial" w:cs="Arial"/>
-          <w:highlight w:val="yellow"/>
+        </w:rPr>
+      </w:pPr>
+      <w:r>
+        <w:rPr>
+          <w:rFonts w:ascii="Arial" w:hAnsi="Arial" w:cs="Arial"/>
         </w:rPr>
         <w:t xml:space="preserve">Escenario con </w:t>
       </w:r>
       <w:r>
         <w:rPr>
           <w:rFonts w:ascii="Arial" w:hAnsi="Arial" w:cs="Arial"/>
-          <w:highlight w:val="yellow"/>
         </w:rPr>
         <w:t>más</w:t>
       </w:r>
       <w:r>
         <w:rPr>
           <w:rFonts w:ascii="Arial" w:hAnsi="Arial" w:cs="Arial"/>
-          <w:highlight w:val="yellow"/>
         </w:rPr>
         <w:t xml:space="preserve"> mujeres.</w:t>
       </w:r>
@@ -7531,6 +7650,8 @@
       <w:r>
         <w:rPr>
           <w:rFonts w:ascii="Arial" w:hAnsi="Arial" w:cs="Arial"/>
+          <w:noProof/>
+          <w:lang w:eastAsia="es-ES"/>
         </w:rPr>
         <w:drawing>
           <wp:inline distT="0" distB="0" distL="0" distR="0" wp14:anchorId="58287B21" wp14:editId="137C1C9F">
@@ -7625,23 +7746,25 @@
           <w:b/>
           <w:bCs/>
         </w:rPr>
-        <w:t xml:space="preserve">Escenario </w:t>
-      </w:r>
-      <w:r>
-        <w:rPr>
-          <w:rFonts w:ascii="Arial" w:hAnsi="Arial" w:cs="Arial"/>
-          <w:b/>
-          <w:bCs/>
-        </w:rPr>
-        <w:t>más</w:t>
-      </w:r>
-      <w:r>
-        <w:rPr>
-          <w:rFonts w:ascii="Arial" w:hAnsi="Arial" w:cs="Arial"/>
-          <w:b/>
-          <w:bCs/>
-        </w:rPr>
-        <w:t xml:space="preserve"> visitado por los ocañeros durante toda la semana</w:t>
+        <w:t xml:space="preserve">Escenario más visitado por los </w:t>
+      </w:r>
+      <w:proofErr w:type="spellStart"/>
+      <w:r>
+        <w:rPr>
+          <w:rFonts w:ascii="Arial" w:hAnsi="Arial" w:cs="Arial"/>
+          <w:b/>
+          <w:bCs/>
+        </w:rPr>
+        <w:t>ocañeros</w:t>
+      </w:r>
+      <w:proofErr w:type="spellEnd"/>
+      <w:r>
+        <w:rPr>
+          <w:rFonts w:ascii="Arial" w:hAnsi="Arial" w:cs="Arial"/>
+          <w:b/>
+          <w:bCs/>
+        </w:rPr>
+        <w:t xml:space="preserve"> durante toda la semana</w:t>
       </w:r>
     </w:p>
     <w:p>
@@ -7676,7 +7799,9 @@
           <w:rFonts w:ascii="Arial" w:hAnsi="Arial" w:cs="Arial"/>
           <w:b/>
           <w:bCs/>
+          <w:noProof/>
           <w:color w:val="000000" w:themeColor="text1"/>
+          <w:lang w:eastAsia="es-ES"/>
         </w:rPr>
         <w:drawing>
           <wp:inline distT="0" distB="0" distL="0" distR="0" wp14:anchorId="1A7CA7CC" wp14:editId="6083BFD6">
@@ -7743,6 +7868,8 @@
           <w:bCs/>
         </w:rPr>
       </w:pPr>
+      <w:bookmarkStart w:id="1" w:name="_GoBack"/>
+      <w:bookmarkEnd w:id="1"/>
     </w:p>
     <w:p>
       <w:pPr>
@@ -7763,23 +7890,7 @@
           <w:b/>
           <w:bCs/>
         </w:rPr>
-        <w:t xml:space="preserve">Que día es </w:t>
-      </w:r>
-      <w:r>
-        <w:rPr>
-          <w:rFonts w:ascii="Arial" w:hAnsi="Arial" w:cs="Arial"/>
-          <w:b/>
-          <w:bCs/>
-        </w:rPr>
-        <w:t>más</w:t>
-      </w:r>
-      <w:r>
-        <w:rPr>
-          <w:rFonts w:ascii="Arial" w:hAnsi="Arial" w:cs="Arial"/>
-          <w:b/>
-          <w:bCs/>
-        </w:rPr>
-        <w:t xml:space="preserve"> visitado el estadio</w:t>
+        <w:t>Que día es más visitado el estadio</w:t>
       </w:r>
     </w:p>
     <w:p>
@@ -7814,6 +7925,8 @@
           <w:rFonts w:ascii="Arial" w:hAnsi="Arial" w:cs="Arial"/>
           <w:b/>
           <w:bCs/>
+          <w:noProof/>
+          <w:lang w:eastAsia="es-ES"/>
         </w:rPr>
         <w:drawing>
           <wp:inline distT="0" distB="0" distL="0" distR="0" wp14:anchorId="1D2C7A13" wp14:editId="0C93687A">
@@ -7913,7 +8026,25 @@
           <w:b/>
           <w:bCs/>
         </w:rPr>
-        <w:t>Escenario menos visitado por los ocañeros durante toda la semana.</w:t>
+        <w:t xml:space="preserve">Escenario menos visitado por los </w:t>
+      </w:r>
+      <w:proofErr w:type="spellStart"/>
+      <w:r>
+        <w:rPr>
+          <w:rFonts w:ascii="Arial" w:hAnsi="Arial" w:cs="Arial"/>
+          <w:b/>
+          <w:bCs/>
+        </w:rPr>
+        <w:t>ocañeros</w:t>
+      </w:r>
+      <w:proofErr w:type="spellEnd"/>
+      <w:r>
+        <w:rPr>
+          <w:rFonts w:ascii="Arial" w:hAnsi="Arial" w:cs="Arial"/>
+          <w:b/>
+          <w:bCs/>
+        </w:rPr>
+        <w:t xml:space="preserve"> durante toda la semana.</w:t>
       </w:r>
     </w:p>
     <w:p>
@@ -7934,6 +8065,8 @@
           <w:rFonts w:ascii="Arial" w:hAnsi="Arial" w:cs="Arial"/>
           <w:b/>
           <w:bCs/>
+          <w:noProof/>
+          <w:lang w:eastAsia="es-ES"/>
         </w:rPr>
         <w:lastRenderedPageBreak/>
         <w:drawing>
@@ -8097,6 +8230,8 @@
           <w:rFonts w:ascii="Arial" w:hAnsi="Arial" w:cs="Arial"/>
           <w:b/>
           <w:bCs/>
+          <w:noProof/>
+          <w:lang w:eastAsia="es-ES"/>
         </w:rPr>
         <w:drawing>
           <wp:inline distT="0" distB="0" distL="0" distR="0" wp14:anchorId="6728075B" wp14:editId="30BB4E3F">
@@ -8199,6 +8334,8 @@
           <w:rFonts w:ascii="Arial" w:hAnsi="Arial" w:cs="Arial"/>
           <w:b/>
           <w:bCs/>
+          <w:noProof/>
+          <w:lang w:eastAsia="es-ES"/>
         </w:rPr>
         <w:lastRenderedPageBreak/>
         <w:drawing>
@@ -8279,13 +8416,23 @@
           <w:bCs/>
         </w:rPr>
       </w:pPr>
-      <w:r>
-        <w:rPr>
-          <w:rFonts w:ascii="Arial" w:hAnsi="Arial" w:cs="Arial"/>
-          <w:b/>
-          <w:bCs/>
-        </w:rPr>
-        <w:t>Dia de la semana que más tiene visitantes y día que menos visitantes tiene</w:t>
+      <w:proofErr w:type="spellStart"/>
+      <w:r>
+        <w:rPr>
+          <w:rFonts w:ascii="Arial" w:hAnsi="Arial" w:cs="Arial"/>
+          <w:b/>
+          <w:bCs/>
+        </w:rPr>
+        <w:t>Dia</w:t>
+      </w:r>
+      <w:proofErr w:type="spellEnd"/>
+      <w:r>
+        <w:rPr>
+          <w:rFonts w:ascii="Arial" w:hAnsi="Arial" w:cs="Arial"/>
+          <w:b/>
+          <w:bCs/>
+        </w:rPr>
+        <w:t xml:space="preserve"> de la semana que más tiene visitantes y día que menos visitantes tiene</w:t>
       </w:r>
     </w:p>
     <w:p>
@@ -8306,6 +8453,8 @@
           <w:rFonts w:ascii="Arial" w:hAnsi="Arial" w:cs="Arial"/>
           <w:b/>
           <w:bCs/>
+          <w:noProof/>
+          <w:lang w:eastAsia="es-ES"/>
         </w:rPr>
         <w:drawing>
           <wp:inline distT="0" distB="0" distL="0" distR="0" wp14:anchorId="5796EB8F" wp14:editId="61F8347E">
@@ -8385,13 +8534,23 @@
           <w:bCs/>
         </w:rPr>
       </w:pPr>
-      <w:r>
-        <w:rPr>
-          <w:rFonts w:ascii="Arial" w:hAnsi="Arial" w:cs="Arial"/>
-          <w:b/>
-          <w:bCs/>
-        </w:rPr>
-        <w:t>Dia de la semana y escenario más y menos visitado.</w:t>
+      <w:proofErr w:type="spellStart"/>
+      <w:r>
+        <w:rPr>
+          <w:rFonts w:ascii="Arial" w:hAnsi="Arial" w:cs="Arial"/>
+          <w:b/>
+          <w:bCs/>
+        </w:rPr>
+        <w:t>Dia</w:t>
+      </w:r>
+      <w:proofErr w:type="spellEnd"/>
+      <w:r>
+        <w:rPr>
+          <w:rFonts w:ascii="Arial" w:hAnsi="Arial" w:cs="Arial"/>
+          <w:b/>
+          <w:bCs/>
+        </w:rPr>
+        <w:t xml:space="preserve"> de la semana y escenario más y menos visitado.</w:t>
       </w:r>
     </w:p>
     <w:p>
@@ -8440,6 +8599,8 @@
           <w:rFonts w:ascii="Arial" w:hAnsi="Arial" w:cs="Arial"/>
           <w:b/>
           <w:bCs/>
+          <w:noProof/>
+          <w:lang w:eastAsia="es-ES"/>
         </w:rPr>
         <w:lastRenderedPageBreak/>
         <w:drawing>
@@ -8525,6 +8686,8 @@
           <w:rFonts w:ascii="Arial" w:hAnsi="Arial" w:cs="Arial"/>
           <w:b/>
           <w:bCs/>
+          <w:noProof/>
+          <w:lang w:eastAsia="es-ES"/>
         </w:rPr>
         <w:drawing>
           <wp:inline distT="0" distB="0" distL="0" distR="0" wp14:anchorId="77551779" wp14:editId="71489259">
@@ -8645,6 +8808,8 @@
           <w:rFonts w:ascii="Arial" w:hAnsi="Arial" w:cs="Arial"/>
           <w:b/>
           <w:bCs/>
+          <w:noProof/>
+          <w:lang w:eastAsia="es-ES"/>
         </w:rPr>
         <w:lastRenderedPageBreak/>
         <w:drawing>
@@ -8788,6 +8953,8 @@
           <w:rFonts w:ascii="Arial" w:hAnsi="Arial" w:cs="Arial"/>
           <w:b/>
           <w:bCs/>
+          <w:noProof/>
+          <w:lang w:eastAsia="es-ES"/>
         </w:rPr>
         <w:drawing>
           <wp:inline distT="0" distB="0" distL="0" distR="0" wp14:anchorId="0E826974" wp14:editId="42B50498">
@@ -8912,6 +9079,8 @@
           <w:rFonts w:ascii="Arial" w:hAnsi="Arial" w:cs="Arial"/>
           <w:b/>
           <w:bCs/>
+          <w:noProof/>
+          <w:lang w:eastAsia="es-ES"/>
         </w:rPr>
         <w:lastRenderedPageBreak/>
         <w:drawing>
@@ -9011,6 +9180,8 @@
           <w:rFonts w:ascii="Arial" w:hAnsi="Arial" w:cs="Arial"/>
           <w:b/>
           <w:bCs/>
+          <w:noProof/>
+          <w:lang w:eastAsia="es-ES"/>
         </w:rPr>
         <w:drawing>
           <wp:inline distT="0" distB="0" distL="0" distR="0" wp14:anchorId="2591B6D3" wp14:editId="5F97644D">
@@ -9145,6 +9316,8 @@
           <w:rFonts w:ascii="Arial" w:hAnsi="Arial" w:cs="Arial"/>
           <w:b/>
           <w:bCs/>
+          <w:noProof/>
+          <w:lang w:eastAsia="es-ES"/>
         </w:rPr>
         <w:lastRenderedPageBreak/>
         <w:drawing>
@@ -9231,7 +9404,25 @@
           <w:b/>
           <w:bCs/>
         </w:rPr>
-        <w:t>Decir cuantas persona de las que compraron entrada son adultos mayores ( &gt;65)</w:t>
+        <w:t xml:space="preserve">Decir </w:t>
+      </w:r>
+      <w:proofErr w:type="spellStart"/>
+      <w:r>
+        <w:rPr>
+          <w:rFonts w:ascii="Arial" w:hAnsi="Arial" w:cs="Arial"/>
+          <w:b/>
+          <w:bCs/>
+        </w:rPr>
+        <w:t>cuantas</w:t>
+      </w:r>
+      <w:proofErr w:type="spellEnd"/>
+      <w:r>
+        <w:rPr>
+          <w:rFonts w:ascii="Arial" w:hAnsi="Arial" w:cs="Arial"/>
+          <w:b/>
+          <w:bCs/>
+        </w:rPr>
+        <w:t xml:space="preserve"> persona de las que compraron entrada son adultos mayores ( &gt;65)</w:t>
       </w:r>
       <w:r>
         <w:rPr>
@@ -9244,6 +9435,8 @@
           <w:rFonts w:ascii="Arial" w:hAnsi="Arial" w:cs="Arial"/>
           <w:b/>
           <w:bCs/>
+          <w:noProof/>
+          <w:lang w:eastAsia="es-ES"/>
         </w:rPr>
         <w:drawing>
           <wp:inline distT="0" distB="0" distL="0" distR="0" wp14:anchorId="000094FC" wp14:editId="2D1951A8">
@@ -9350,6 +9543,8 @@
           <w:rFonts w:ascii="Arial" w:hAnsi="Arial" w:cs="Arial"/>
           <w:b/>
           <w:bCs/>
+          <w:noProof/>
+          <w:lang w:eastAsia="es-ES"/>
         </w:rPr>
         <w:lastRenderedPageBreak/>
         <w:drawing>
@@ -9453,6 +9648,8 @@
           <w:rFonts w:ascii="Arial" w:hAnsi="Arial" w:cs="Arial"/>
           <w:b/>
           <w:bCs/>
+          <w:noProof/>
+          <w:lang w:eastAsia="es-ES"/>
         </w:rPr>
         <w:drawing>
           <wp:inline distT="0" distB="0" distL="0" distR="0" wp14:anchorId="4D1B3824" wp14:editId="6275ADE5">
@@ -9768,7 +9965,7 @@
 </file>
 
 <file path=word/endnotes.xml><?xml version="1.0" encoding="utf-8"?>
-<w:endnotes xmlns:wpc="http://schemas.microsoft.com/office/word/2010/wordprocessingCanvas" xmlns:cx="http://schemas.microsoft.com/office/drawing/2014/chartex" xmlns:cx1="http://schemas.microsoft.com/office/drawing/2015/9/8/chartex" xmlns:cx2="http://schemas.microsoft.com/office/drawing/2015/10/21/chartex" xmlns:cx3="http://schemas.microsoft.com/office/drawing/2016/5/9/chartex" xmlns:cx4="http://schemas.microsoft.com/office/drawing/2016/5/10/chartex" xmlns:cx5="http://schemas.microsoft.com/office/drawing/2016/5/11/chartex" xmlns:cx6="http://schemas.microsoft.com/office/drawing/2016/5/12/chartex" xmlns:cx7="http://schemas.microsoft.com/office/drawing/2016/5/13/chartex" xmlns:cx8="http://schemas.microsoft.com/office/drawing/2016/5/14/chartex" xmlns:mc="http://schemas.openxmlformats.org/markup-compatibility/2006" xmlns:aink="http://schemas.microsoft.com/office/drawing/2016/ink" xmlns:am3d="http://schemas.microsoft.com/office/drawing/2017/model3d" xmlns:o="urn:schemas-microsoft-com:office:office" xmlns:r="http://schemas.openxmlformats.org/officeDocument/2006/relationships" xmlns:m="http://schemas.openxmlformats.org/officeDocument/2006/math" xmlns:v="urn:schemas-microsoft-com:vml" xmlns:wp14="http://schemas.microsoft.com/office/word/2010/wordprocessingDrawing" xmlns:wp="http://schemas.openxmlformats.org/drawingml/2006/wordprocessingDrawing" xmlns:w10="urn:schemas-microsoft-com:office:word" xmlns:w="http://schemas.openxmlformats.org/wordprocessingml/2006/main" xmlns:w14="http://schemas.microsoft.com/office/word/2010/wordml" xmlns:w15="http://schemas.microsoft.com/office/word/2012/wordml" xmlns:w16cex="http://schemas.microsoft.com/office/word/2018/wordml/cex" xmlns:w16cid="http://schemas.microsoft.com/office/word/2016/wordml/cid" xmlns:w16="http://schemas.microsoft.com/office/word/2018/wordml" xmlns:w16sdtdh="http://schemas.microsoft.com/office/word/2020/wordml/sdtdatahash" xmlns:w16se="http://schemas.microsoft.com/office/word/2015/wordml/symex" xmlns:wpg="http://schemas.microsoft.com/office/word/2010/wordprocessingGroup" xmlns:wpi="http://schemas.microsoft.com/office/word/2010/wordprocessingInk" xmlns:wne="http://schemas.microsoft.com/office/word/2006/wordml" xmlns:wps="http://schemas.microsoft.com/office/word/2010/wordprocessingShape" mc:Ignorable="w14 w15 w16se w16cid w16 w16cex w16sdtdh wp14">
+<w:endnotes xmlns:wpc="http://schemas.microsoft.com/office/word/2010/wordprocessingCanvas" xmlns:cx="http://schemas.microsoft.com/office/drawing/2014/chartex" xmlns:mc="http://schemas.openxmlformats.org/markup-compatibility/2006" xmlns:o="urn:schemas-microsoft-com:office:office" xmlns:r="http://schemas.openxmlformats.org/officeDocument/2006/relationships" xmlns:m="http://schemas.openxmlformats.org/officeDocument/2006/math" xmlns:v="urn:schemas-microsoft-com:vml" xmlns:wp14="http://schemas.microsoft.com/office/word/2010/wordprocessingDrawing" xmlns:wp="http://schemas.openxmlformats.org/drawingml/2006/wordprocessingDrawing" xmlns:w10="urn:schemas-microsoft-com:office:word" xmlns:w="http://schemas.openxmlformats.org/wordprocessingml/2006/main" xmlns:w14="http://schemas.microsoft.com/office/word/2010/wordml" xmlns:w15="http://schemas.microsoft.com/office/word/2012/wordml" xmlns:w16se="http://schemas.microsoft.com/office/word/2015/wordml/symex" xmlns:wpg="http://schemas.microsoft.com/office/word/2010/wordprocessingGroup" xmlns:wpi="http://schemas.microsoft.com/office/word/2010/wordprocessingInk" xmlns:wne="http://schemas.microsoft.com/office/word/2006/wordml" xmlns:wps="http://schemas.microsoft.com/office/word/2010/wordprocessingShape" mc:Ignorable="w14 w15 w16se wp14">
   <w:endnote w:type="separator" w:id="-1">
     <w:p>
       <w:r>
@@ -9787,7 +9984,7 @@
 </file>
 
 <file path=word/footer1.xml><?xml version="1.0" encoding="utf-8"?>
-<w:ftr xmlns:wpc="http://schemas.microsoft.com/office/word/2010/wordprocessingCanvas" xmlns:cx="http://schemas.microsoft.com/office/drawing/2014/chartex" xmlns:cx1="http://schemas.microsoft.com/office/drawing/2015/9/8/chartex" xmlns:cx2="http://schemas.microsoft.com/office/drawing/2015/10/21/chartex" xmlns:cx3="http://schemas.microsoft.com/office/drawing/2016/5/9/chartex" xmlns:cx4="http://schemas.microsoft.com/office/drawing/2016/5/10/chartex" xmlns:cx5="http://schemas.microsoft.com/office/drawing/2016/5/11/chartex" xmlns:cx6="http://schemas.microsoft.com/office/drawing/2016/5/12/chartex" xmlns:cx7="http://schemas.microsoft.com/office/drawing/2016/5/13/chartex" xmlns:cx8="http://schemas.microsoft.com/office/drawing/2016/5/14/chartex" xmlns:mc="http://schemas.openxmlformats.org/markup-compatibility/2006" xmlns:aink="http://schemas.microsoft.com/office/drawing/2016/ink" xmlns:am3d="http://schemas.microsoft.com/office/drawing/2017/model3d" xmlns:o="urn:schemas-microsoft-com:office:office" xmlns:r="http://schemas.openxmlformats.org/officeDocument/2006/relationships" xmlns:m="http://schemas.openxmlformats.org/officeDocument/2006/math" xmlns:v="urn:schemas-microsoft-com:vml" xmlns:wp14="http://schemas.microsoft.com/office/word/2010/wordprocessingDrawing" xmlns:wp="http://schemas.openxmlformats.org/drawingml/2006/wordprocessingDrawing" xmlns:w10="urn:schemas-microsoft-com:office:word" xmlns:w="http://schemas.openxmlformats.org/wordprocessingml/2006/main" xmlns:w14="http://schemas.microsoft.com/office/word/2010/wordml" xmlns:w15="http://schemas.microsoft.com/office/word/2012/wordml" xmlns:w16cex="http://schemas.microsoft.com/office/word/2018/wordml/cex" xmlns:w16cid="http://schemas.microsoft.com/office/word/2016/wordml/cid" xmlns:w16="http://schemas.microsoft.com/office/word/2018/wordml" xmlns:w16sdtdh="http://schemas.microsoft.com/office/word/2020/wordml/sdtdatahash" xmlns:w16se="http://schemas.microsoft.com/office/word/2015/wordml/symex" xmlns:wpg="http://schemas.microsoft.com/office/word/2010/wordprocessingGroup" xmlns:wpi="http://schemas.microsoft.com/office/word/2010/wordprocessingInk" xmlns:wne="http://schemas.microsoft.com/office/word/2006/wordml" xmlns:wps="http://schemas.microsoft.com/office/word/2010/wordprocessingShape" mc:Ignorable="w14 w15 w16se w16cid w16 w16cex w16sdtdh wp14">
+<w:ftr xmlns:wpc="http://schemas.microsoft.com/office/word/2010/wordprocessingCanvas" xmlns:cx="http://schemas.microsoft.com/office/drawing/2014/chartex" xmlns:mc="http://schemas.openxmlformats.org/markup-compatibility/2006" xmlns:o="urn:schemas-microsoft-com:office:office" xmlns:r="http://schemas.openxmlformats.org/officeDocument/2006/relationships" xmlns:m="http://schemas.openxmlformats.org/officeDocument/2006/math" xmlns:v="urn:schemas-microsoft-com:vml" xmlns:wp14="http://schemas.microsoft.com/office/word/2010/wordprocessingDrawing" xmlns:wp="http://schemas.openxmlformats.org/drawingml/2006/wordprocessingDrawing" xmlns:w10="urn:schemas-microsoft-com:office:word" xmlns:w="http://schemas.openxmlformats.org/wordprocessingml/2006/main" xmlns:w14="http://schemas.microsoft.com/office/word/2010/wordml" xmlns:w15="http://schemas.microsoft.com/office/word/2012/wordml" xmlns:w16se="http://schemas.microsoft.com/office/word/2015/wordml/symex" xmlns:wpg="http://schemas.microsoft.com/office/word/2010/wordprocessingGroup" xmlns:wpi="http://schemas.microsoft.com/office/word/2010/wordprocessingInk" xmlns:wne="http://schemas.microsoft.com/office/word/2006/wordml" xmlns:wps="http://schemas.microsoft.com/office/word/2010/wordprocessingShape" mc:Ignorable="w14 w15 w16se wp14">
   <w:p>
     <w:pPr>
       <w:pStyle w:val="Piedepgina"/>
@@ -9795,7 +9992,6 @@
     <w:r>
       <w:rPr>
         <w:noProof/>
-        <w:lang w:val="es-CO" w:eastAsia="es-CO"/>
       </w:rPr>
       <w:drawing>
         <wp:anchor distT="0" distB="0" distL="114300" distR="114300" simplePos="0" relativeHeight="251659264" behindDoc="1" locked="0" layoutInCell="1" allowOverlap="1" wp14:anchorId="2B2EC5EC" wp14:editId="4B0BA26B">
@@ -9863,7 +10059,6 @@
     <w:r>
       <w:rPr>
         <w:noProof/>
-        <w:lang w:val="es-CO" w:eastAsia="es-CO"/>
       </w:rPr>
       <w:drawing>
         <wp:anchor distT="0" distB="0" distL="114300" distR="114300" simplePos="0" relativeHeight="251656192" behindDoc="1" locked="0" layoutInCell="1" allowOverlap="1" wp14:anchorId="7C8ED53A" wp14:editId="62D2346E">
@@ -9936,7 +10131,7 @@
 </file>
 
 <file path=word/footnotes.xml><?xml version="1.0" encoding="utf-8"?>
-<w:footnotes xmlns:wpc="http://schemas.microsoft.com/office/word/2010/wordprocessingCanvas" xmlns:cx="http://schemas.microsoft.com/office/drawing/2014/chartex" xmlns:cx1="http://schemas.microsoft.com/office/drawing/2015/9/8/chartex" xmlns:cx2="http://schemas.microsoft.com/office/drawing/2015/10/21/chartex" xmlns:cx3="http://schemas.microsoft.com/office/drawing/2016/5/9/chartex" xmlns:cx4="http://schemas.microsoft.com/office/drawing/2016/5/10/chartex" xmlns:cx5="http://schemas.microsoft.com/office/drawing/2016/5/11/chartex" xmlns:cx6="http://schemas.microsoft.com/office/drawing/2016/5/12/chartex" xmlns:cx7="http://schemas.microsoft.com/office/drawing/2016/5/13/chartex" xmlns:cx8="http://schemas.microsoft.com/office/drawing/2016/5/14/chartex" xmlns:mc="http://schemas.openxmlformats.org/markup-compatibility/2006" xmlns:aink="http://schemas.microsoft.com/office/drawing/2016/ink" xmlns:am3d="http://schemas.microsoft.com/office/drawing/2017/model3d" xmlns:o="urn:schemas-microsoft-com:office:office" xmlns:r="http://schemas.openxmlformats.org/officeDocument/2006/relationships" xmlns:m="http://schemas.openxmlformats.org/officeDocument/2006/math" xmlns:v="urn:schemas-microsoft-com:vml" xmlns:wp14="http://schemas.microsoft.com/office/word/2010/wordprocessingDrawing" xmlns:wp="http://schemas.openxmlformats.org/drawingml/2006/wordprocessingDrawing" xmlns:w10="urn:schemas-microsoft-com:office:word" xmlns:w="http://schemas.openxmlformats.org/wordprocessingml/2006/main" xmlns:w14="http://schemas.microsoft.com/office/word/2010/wordml" xmlns:w15="http://schemas.microsoft.com/office/word/2012/wordml" xmlns:w16cex="http://schemas.microsoft.com/office/word/2018/wordml/cex" xmlns:w16cid="http://schemas.microsoft.com/office/word/2016/wordml/cid" xmlns:w16="http://schemas.microsoft.com/office/word/2018/wordml" xmlns:w16sdtdh="http://schemas.microsoft.com/office/word/2020/wordml/sdtdatahash" xmlns:w16se="http://schemas.microsoft.com/office/word/2015/wordml/symex" xmlns:wpg="http://schemas.microsoft.com/office/word/2010/wordprocessingGroup" xmlns:wpi="http://schemas.microsoft.com/office/word/2010/wordprocessingInk" xmlns:wne="http://schemas.microsoft.com/office/word/2006/wordml" xmlns:wps="http://schemas.microsoft.com/office/word/2010/wordprocessingShape" mc:Ignorable="w14 w15 w16se w16cid w16 w16cex w16sdtdh wp14">
+<w:footnotes xmlns:wpc="http://schemas.microsoft.com/office/word/2010/wordprocessingCanvas" xmlns:cx="http://schemas.microsoft.com/office/drawing/2014/chartex" xmlns:mc="http://schemas.openxmlformats.org/markup-compatibility/2006" xmlns:o="urn:schemas-microsoft-com:office:office" xmlns:r="http://schemas.openxmlformats.org/officeDocument/2006/relationships" xmlns:m="http://schemas.openxmlformats.org/officeDocument/2006/math" xmlns:v="urn:schemas-microsoft-com:vml" xmlns:wp14="http://schemas.microsoft.com/office/word/2010/wordprocessingDrawing" xmlns:wp="http://schemas.openxmlformats.org/drawingml/2006/wordprocessingDrawing" xmlns:w10="urn:schemas-microsoft-com:office:word" xmlns:w="http://schemas.openxmlformats.org/wordprocessingml/2006/main" xmlns:w14="http://schemas.microsoft.com/office/word/2010/wordml" xmlns:w15="http://schemas.microsoft.com/office/word/2012/wordml" xmlns:w16se="http://schemas.microsoft.com/office/word/2015/wordml/symex" xmlns:wpg="http://schemas.microsoft.com/office/word/2010/wordprocessingGroup" xmlns:wpi="http://schemas.microsoft.com/office/word/2010/wordprocessingInk" xmlns:wne="http://schemas.microsoft.com/office/word/2006/wordml" xmlns:wps="http://schemas.microsoft.com/office/word/2010/wordprocessingShape" mc:Ignorable="w14 w15 w16se wp14">
   <w:footnote w:type="separator" w:id="-1">
     <w:p>
       <w:r>
@@ -9955,7 +10150,7 @@
 </file>
 
 <file path=word/header1.xml><?xml version="1.0" encoding="utf-8"?>
-<w:hdr xmlns:wpc="http://schemas.microsoft.com/office/word/2010/wordprocessingCanvas" xmlns:cx="http://schemas.microsoft.com/office/drawing/2014/chartex" xmlns:cx1="http://schemas.microsoft.com/office/drawing/2015/9/8/chartex" xmlns:cx2="http://schemas.microsoft.com/office/drawing/2015/10/21/chartex" xmlns:cx3="http://schemas.microsoft.com/office/drawing/2016/5/9/chartex" xmlns:cx4="http://schemas.microsoft.com/office/drawing/2016/5/10/chartex" xmlns:cx5="http://schemas.microsoft.com/office/drawing/2016/5/11/chartex" xmlns:cx6="http://schemas.microsoft.com/office/drawing/2016/5/12/chartex" xmlns:cx7="http://schemas.microsoft.com/office/drawing/2016/5/13/chartex" xmlns:cx8="http://schemas.microsoft.com/office/drawing/2016/5/14/chartex" xmlns:mc="http://schemas.openxmlformats.org/markup-compatibility/2006" xmlns:aink="http://schemas.microsoft.com/office/drawing/2016/ink" xmlns:am3d="http://schemas.microsoft.com/office/drawing/2017/model3d" xmlns:o="urn:schemas-microsoft-com:office:office" xmlns:r="http://schemas.openxmlformats.org/officeDocument/2006/relationships" xmlns:m="http://schemas.openxmlformats.org/officeDocument/2006/math" xmlns:v="urn:schemas-microsoft-com:vml" xmlns:wp14="http://schemas.microsoft.com/office/word/2010/wordprocessingDrawing" xmlns:wp="http://schemas.openxmlformats.org/drawingml/2006/wordprocessingDrawing" xmlns:w10="urn:schemas-microsoft-com:office:word" xmlns:w="http://schemas.openxmlformats.org/wordprocessingml/2006/main" xmlns:w14="http://schemas.microsoft.com/office/word/2010/wordml" xmlns:w15="http://schemas.microsoft.com/office/word/2012/wordml" xmlns:w16cex="http://schemas.microsoft.com/office/word/2018/wordml/cex" xmlns:w16cid="http://schemas.microsoft.com/office/word/2016/wordml/cid" xmlns:w16="http://schemas.microsoft.com/office/word/2018/wordml" xmlns:w16sdtdh="http://schemas.microsoft.com/office/word/2020/wordml/sdtdatahash" xmlns:w16se="http://schemas.microsoft.com/office/word/2015/wordml/symex" xmlns:wpg="http://schemas.microsoft.com/office/word/2010/wordprocessingGroup" xmlns:wpi="http://schemas.microsoft.com/office/word/2010/wordprocessingInk" xmlns:wne="http://schemas.microsoft.com/office/word/2006/wordml" xmlns:wps="http://schemas.microsoft.com/office/word/2010/wordprocessingShape" mc:Ignorable="w14 w15 w16se w16cid w16 w16cex w16sdtdh wp14">
+<w:hdr xmlns:wpc="http://schemas.microsoft.com/office/word/2010/wordprocessingCanvas" xmlns:cx="http://schemas.microsoft.com/office/drawing/2014/chartex" xmlns:mc="http://schemas.openxmlformats.org/markup-compatibility/2006" xmlns:o="urn:schemas-microsoft-com:office:office" xmlns:r="http://schemas.openxmlformats.org/officeDocument/2006/relationships" xmlns:m="http://schemas.openxmlformats.org/officeDocument/2006/math" xmlns:v="urn:schemas-microsoft-com:vml" xmlns:wp14="http://schemas.microsoft.com/office/word/2010/wordprocessingDrawing" xmlns:wp="http://schemas.openxmlformats.org/drawingml/2006/wordprocessingDrawing" xmlns:w10="urn:schemas-microsoft-com:office:word" xmlns:w="http://schemas.openxmlformats.org/wordprocessingml/2006/main" xmlns:w14="http://schemas.microsoft.com/office/word/2010/wordml" xmlns:w15="http://schemas.microsoft.com/office/word/2012/wordml" xmlns:w16se="http://schemas.microsoft.com/office/word/2015/wordml/symex" xmlns:wpg="http://schemas.microsoft.com/office/word/2010/wordprocessingGroup" xmlns:wpi="http://schemas.microsoft.com/office/word/2010/wordprocessingInk" xmlns:wne="http://schemas.microsoft.com/office/word/2006/wordml" xmlns:wps="http://schemas.microsoft.com/office/word/2010/wordprocessingShape" mc:Ignorable="w14 w15 w16se wp14">
   <w:p>
     <w:pPr>
       <w:pStyle w:val="Encabezado"/>
@@ -9964,7 +10159,6 @@
       <w:rPr>
         <w:noProof/>
         <w:sz w:val="20"/>
-        <w:lang w:eastAsia="es-CO"/>
       </w:rPr>
       <w:drawing>
         <wp:anchor distT="0" distB="0" distL="114300" distR="114300" simplePos="0" relativeHeight="251661312" behindDoc="1" locked="0" layoutInCell="1" allowOverlap="1" wp14:anchorId="2065BA82" wp14:editId="7048A330">
@@ -10037,7 +10231,7 @@
 </file>
 
 <file path=word/numbering.xml><?xml version="1.0" encoding="utf-8"?>
-<w:numbering xmlns:wpc="http://schemas.microsoft.com/office/word/2010/wordprocessingCanvas" xmlns:cx="http://schemas.microsoft.com/office/drawing/2014/chartex" xmlns:cx1="http://schemas.microsoft.com/office/drawing/2015/9/8/chartex" xmlns:cx2="http://schemas.microsoft.com/office/drawing/2015/10/21/chartex" xmlns:cx3="http://schemas.microsoft.com/office/drawing/2016/5/9/chartex" xmlns:cx4="http://schemas.microsoft.com/office/drawing/2016/5/10/chartex" xmlns:cx5="http://schemas.microsoft.com/office/drawing/2016/5/11/chartex" xmlns:cx6="http://schemas.microsoft.com/office/drawing/2016/5/12/chartex" xmlns:cx7="http://schemas.microsoft.com/office/drawing/2016/5/13/chartex" xmlns:cx8="http://schemas.microsoft.com/office/drawing/2016/5/14/chartex" xmlns:mc="http://schemas.openxmlformats.org/markup-compatibility/2006" xmlns:aink="http://schemas.microsoft.com/office/drawing/2016/ink" xmlns:am3d="http://schemas.microsoft.com/office/drawing/2017/model3d" xmlns:o="urn:schemas-microsoft-com:office:office" xmlns:r="http://schemas.openxmlformats.org/officeDocument/2006/relationships" xmlns:m="http://schemas.openxmlformats.org/officeDocument/2006/math" xmlns:v="urn:schemas-microsoft-com:vml" xmlns:wp14="http://schemas.microsoft.com/office/word/2010/wordprocessingDrawing" xmlns:wp="http://schemas.openxmlformats.org/drawingml/2006/wordprocessingDrawing" xmlns:w10="urn:schemas-microsoft-com:office:word" xmlns:w="http://schemas.openxmlformats.org/wordprocessingml/2006/main" xmlns:w14="http://schemas.microsoft.com/office/word/2010/wordml" xmlns:w15="http://schemas.microsoft.com/office/word/2012/wordml" xmlns:w16cex="http://schemas.microsoft.com/office/word/2018/wordml/cex" xmlns:w16cid="http://schemas.microsoft.com/office/word/2016/wordml/cid" xmlns:w16="http://schemas.microsoft.com/office/word/2018/wordml" xmlns:w16sdtdh="http://schemas.microsoft.com/office/word/2020/wordml/sdtdatahash" xmlns:w16se="http://schemas.microsoft.com/office/word/2015/wordml/symex" xmlns:wpg="http://schemas.microsoft.com/office/word/2010/wordprocessingGroup" xmlns:wpi="http://schemas.microsoft.com/office/word/2010/wordprocessingInk" xmlns:wne="http://schemas.microsoft.com/office/word/2006/wordml" xmlns:wps="http://schemas.microsoft.com/office/word/2010/wordprocessingShape" mc:Ignorable="w14 w15 w16se w16cid w16 w16cex w16sdtdh wp14">
+<w:numbering xmlns:wpc="http://schemas.microsoft.com/office/word/2010/wordprocessingCanvas" xmlns:cx="http://schemas.microsoft.com/office/drawing/2014/chartex" xmlns:mc="http://schemas.openxmlformats.org/markup-compatibility/2006" xmlns:o="urn:schemas-microsoft-com:office:office" xmlns:r="http://schemas.openxmlformats.org/officeDocument/2006/relationships" xmlns:m="http://schemas.openxmlformats.org/officeDocument/2006/math" xmlns:v="urn:schemas-microsoft-com:vml" xmlns:wp14="http://schemas.microsoft.com/office/word/2010/wordprocessingDrawing" xmlns:wp="http://schemas.openxmlformats.org/drawingml/2006/wordprocessingDrawing" xmlns:w10="urn:schemas-microsoft-com:office:word" xmlns:w="http://schemas.openxmlformats.org/wordprocessingml/2006/main" xmlns:w14="http://schemas.microsoft.com/office/word/2010/wordml" xmlns:w15="http://schemas.microsoft.com/office/word/2012/wordml" xmlns:w16se="http://schemas.microsoft.com/office/word/2015/wordml/symex" xmlns:wpg="http://schemas.microsoft.com/office/word/2010/wordprocessingGroup" xmlns:wpi="http://schemas.microsoft.com/office/word/2010/wordprocessingInk" xmlns:wne="http://schemas.microsoft.com/office/word/2006/wordml" xmlns:wps="http://schemas.microsoft.com/office/word/2010/wordprocessingShape" mc:Ignorable="w14 w15 w16se wp14">
   <w:abstractNum w:abstractNumId="0" w15:restartNumberingAfterBreak="0">
     <w:nsid w:val="0A3A036F"/>
     <w:multiLevelType w:val="hybridMultilevel"/>
@@ -10577,7 +10771,7 @@
 </file>
 
 <file path=word/styles.xml><?xml version="1.0" encoding="utf-8"?>
-<w:styles xmlns:mc="http://schemas.openxmlformats.org/markup-compatibility/2006" xmlns:r="http://schemas.openxmlformats.org/officeDocument/2006/relationships" xmlns:w="http://schemas.openxmlformats.org/wordprocessingml/2006/main" xmlns:w14="http://schemas.microsoft.com/office/word/2010/wordml" xmlns:w15="http://schemas.microsoft.com/office/word/2012/wordml" xmlns:w16cex="http://schemas.microsoft.com/office/word/2018/wordml/cex" xmlns:w16cid="http://schemas.microsoft.com/office/word/2016/wordml/cid" xmlns:w16="http://schemas.microsoft.com/office/word/2018/wordml" xmlns:w16sdtdh="http://schemas.microsoft.com/office/word/2020/wordml/sdtdatahash" xmlns:w16se="http://schemas.microsoft.com/office/word/2015/wordml/symex" mc:Ignorable="w14 w15 w16se w16cid w16 w16cex w16sdtdh">
+<w:styles xmlns:mc="http://schemas.openxmlformats.org/markup-compatibility/2006" xmlns:r="http://schemas.openxmlformats.org/officeDocument/2006/relationships" xmlns:w="http://schemas.openxmlformats.org/wordprocessingml/2006/main" xmlns:w14="http://schemas.microsoft.com/office/word/2010/wordml" xmlns:w15="http://schemas.microsoft.com/office/word/2012/wordml" xmlns:w16se="http://schemas.microsoft.com/office/word/2015/wordml/symex" mc:Ignorable="w14 w15 w16se">
   <w:docDefaults>
     <w:rPrDefault>
       <w:rPr>
@@ -10593,7 +10787,7 @@
       </w:pPr>
     </w:pPrDefault>
   </w:docDefaults>
-  <w:latentStyles w:defLockedState="0" w:defUIPriority="99" w:defSemiHidden="0" w:defUnhideWhenUsed="0" w:defQFormat="0" w:count="376">
+  <w:latentStyles w:defLockedState="0" w:defUIPriority="99" w:defSemiHidden="0" w:defUnhideWhenUsed="0" w:defQFormat="0" w:count="371">
     <w:lsdException w:name="Normal" w:uiPriority="0" w:qFormat="1"/>
     <w:lsdException w:name="heading 1" w:uiPriority="0" w:qFormat="1"/>
     <w:lsdException w:name="heading 2" w:semiHidden="1" w:uiPriority="9" w:unhideWhenUsed="1" w:qFormat="1"/>
@@ -10965,11 +11159,6 @@
     <w:lsdException w:name="List Table 5 Dark Accent 6" w:uiPriority="50"/>
     <w:lsdException w:name="List Table 6 Colorful Accent 6" w:uiPriority="51"/>
     <w:lsdException w:name="List Table 7 Colorful Accent 6" w:uiPriority="52"/>
-    <w:lsdException w:name="Mention" w:semiHidden="1" w:unhideWhenUsed="1"/>
-    <w:lsdException w:name="Smart Hyperlink" w:semiHidden="1" w:unhideWhenUsed="1"/>
-    <w:lsdException w:name="Hashtag" w:semiHidden="1" w:unhideWhenUsed="1"/>
-    <w:lsdException w:name="Unresolved Mention" w:semiHidden="1" w:unhideWhenUsed="1"/>
-    <w:lsdException w:name="Smart Link" w:semiHidden="1" w:unhideWhenUsed="1"/>
   </w:latentStyles>
   <w:style w:type="paragraph" w:default="1" w:styleId="Normal">
     <w:name w:val="Normal"/>
@@ -11709,7 +11898,7 @@
 </file>
 
 <file path=customXml/itemProps1.xml><?xml version="1.0" encoding="utf-8"?>
-<ds:datastoreItem xmlns:ds="http://schemas.openxmlformats.org/officeDocument/2006/customXml" ds:itemID="{D933375E-8696-4C9B-84FC-4316455C97B8}">
+<ds:datastoreItem xmlns:ds="http://schemas.openxmlformats.org/officeDocument/2006/customXml" ds:itemID="{E5129CC1-0DAD-41E8-9254-AA9197BCF611}">
   <ds:schemaRefs>
     <ds:schemaRef ds:uri="http://schemas.openxmlformats.org/officeDocument/2006/bibliography"/>
   </ds:schemaRefs>

</xml_diff>